<commit_message>
tweak format of treatment of missing values and linear equation
</commit_message>
<xml_diff>
--- a/indicators/9-1-2.docx
+++ b/indicators/9-1-2.docx
@@ -1,6 +1,6 @@
 
 <file path=word/document.xml><?xml version="1.0" encoding="utf-8"?>
-<w:document xmlns:wpc="http://schemas.microsoft.com/office/word/2010/wordprocessingCanvas" xmlns:cx="http://schemas.microsoft.com/office/drawing/2014/chartex" xmlns:cx1="http://schemas.microsoft.com/office/drawing/2015/9/8/chartex" xmlns:cx2="http://schemas.microsoft.com/office/drawing/2015/10/21/chartex" xmlns:cx3="http://schemas.microsoft.com/office/drawing/2016/5/9/chartex" xmlns:cx4="http://schemas.microsoft.com/office/drawing/2016/5/10/chartex" xmlns:cx5="http://schemas.microsoft.com/office/drawing/2016/5/11/chartex" xmlns:cx6="http://schemas.microsoft.com/office/drawing/2016/5/12/chartex" xmlns:cx7="http://schemas.microsoft.com/office/drawing/2016/5/13/chartex" xmlns:cx8="http://schemas.microsoft.com/office/drawing/2016/5/14/chartex" xmlns:mc="http://schemas.openxmlformats.org/markup-compatibility/2006" xmlns:aink="http://schemas.microsoft.com/office/drawing/2016/ink" xmlns:am3d="http://schemas.microsoft.com/office/drawing/2017/model3d" xmlns:o="urn:schemas-microsoft-com:office:office" xmlns:r="http://schemas.openxmlformats.org/officeDocument/2006/relationships" xmlns:m="http://schemas.openxmlformats.org/officeDocument/2006/math" xmlns:v="urn:schemas-microsoft-com:vml" xmlns:wp14="http://schemas.microsoft.com/office/word/2010/wordprocessingDrawing" xmlns:wp="http://schemas.openxmlformats.org/drawingml/2006/wordprocessingDrawing" xmlns:w10="urn:schemas-microsoft-com:office:word" xmlns:w="http://schemas.openxmlformats.org/wordprocessingml/2006/main" xmlns:w14="http://schemas.microsoft.com/office/word/2010/wordml" xmlns:w15="http://schemas.microsoft.com/office/word/2012/wordml" xmlns:w16cid="http://schemas.microsoft.com/office/word/2016/wordml/cid" xmlns:w16se="http://schemas.microsoft.com/office/word/2015/wordml/symex" xmlns:wpg="http://schemas.microsoft.com/office/word/2010/wordprocessingGroup" xmlns:wpi="http://schemas.microsoft.com/office/word/2010/wordprocessingInk" xmlns:wne="http://schemas.microsoft.com/office/word/2006/wordml" xmlns:wps="http://schemas.microsoft.com/office/word/2010/wordprocessingShape" mc:Ignorable="w14 w15 w16se w16cid wp14">
+<w:document xmlns:wpc="http://schemas.microsoft.com/office/word/2010/wordprocessingCanvas" xmlns:cx="http://schemas.microsoft.com/office/drawing/2014/chartex" xmlns:cx1="http://schemas.microsoft.com/office/drawing/2015/9/8/chartex" xmlns:cx2="http://schemas.microsoft.com/office/drawing/2015/10/21/chartex" xmlns:cx3="http://schemas.microsoft.com/office/drawing/2016/5/9/chartex" xmlns:cx4="http://schemas.microsoft.com/office/drawing/2016/5/10/chartex" xmlns:cx5="http://schemas.microsoft.com/office/drawing/2016/5/11/chartex" xmlns:cx6="http://schemas.microsoft.com/office/drawing/2016/5/12/chartex" xmlns:cx7="http://schemas.microsoft.com/office/drawing/2016/5/13/chartex" xmlns:cx8="http://schemas.microsoft.com/office/drawing/2016/5/14/chartex" xmlns:mc="http://schemas.openxmlformats.org/markup-compatibility/2006" xmlns:aink="http://schemas.microsoft.com/office/drawing/2016/ink" xmlns:am3d="http://schemas.microsoft.com/office/drawing/2017/model3d" xmlns:o="urn:schemas-microsoft-com:office:office" xmlns:r="http://schemas.openxmlformats.org/officeDocument/2006/relationships" xmlns:m="http://schemas.openxmlformats.org/officeDocument/2006/math" xmlns:v="urn:schemas-microsoft-com:vml" xmlns:wp14="http://schemas.microsoft.com/office/word/2010/wordprocessingDrawing" xmlns:wp="http://schemas.openxmlformats.org/drawingml/2006/wordprocessingDrawing" xmlns:w10="urn:schemas-microsoft-com:office:word" xmlns:w="http://schemas.openxmlformats.org/wordprocessingml/2006/main" xmlns:w14="http://schemas.microsoft.com/office/word/2010/wordml" xmlns:w15="http://schemas.microsoft.com/office/word/2012/wordml" xmlns:w16cex="http://schemas.microsoft.com/office/word/2018/wordml/cex" xmlns:w16cid="http://schemas.microsoft.com/office/word/2016/wordml/cid" xmlns:w16="http://schemas.microsoft.com/office/word/2018/wordml" xmlns:w16se="http://schemas.microsoft.com/office/word/2015/wordml/symex" xmlns:wpg="http://schemas.microsoft.com/office/word/2010/wordprocessingGroup" xmlns:wpi="http://schemas.microsoft.com/office/word/2010/wordprocessingInk" xmlns:wne="http://schemas.microsoft.com/office/word/2006/wordml" xmlns:wps="http://schemas.microsoft.com/office/word/2010/wordprocessingShape" mc:Ignorable="w14 w15 w16se w16cid w16 w16cex wp14">
   <w:body>
     <w:p>
       <w:pPr>
@@ -100,6 +100,7 @@
           <w:listItem w:displayText="Regional" w:value="R"/>
         </w:dropDownList>
       </w:sdtPr>
+      <w:sdtEndPr/>
       <w:sdtContent>
         <w:p>
           <w:r>
@@ -601,6 +602,7 @@
           <w:listItem w:displayText="17.19.2  Countries with death registration data that are at least 75 percent complete (1 = YES; 0 = NO)" w:value="17.19.2  Countries with death registration data that are at least 75 percent complete (1 = YES; 0 = NO)"/>
         </w:dropDownList>
       </w:sdtPr>
+      <w:sdtEndPr/>
       <w:sdtContent>
         <w:p>
           <w:r>
@@ -958,6 +960,7 @@
           <w:listItem w:displayText="Zimbabwe" w:value="Zimbabwe"/>
         </w:dropDownList>
       </w:sdtPr>
+      <w:sdtEndPr/>
       <w:sdtContent>
         <w:p>
           <w:r>
@@ -2524,23 +2527,7 @@
               <w:t xml:space="preserve">Passenger and freight volumes </w:t>
             </w:r>
             <w:r>
-              <w:t xml:space="preserve">are respectively measured in passenger-km and </w:t>
-            </w:r>
-            <w:proofErr w:type="spellStart"/>
-            <w:r>
-              <w:t>tonne</w:t>
-            </w:r>
-            <w:proofErr w:type="spellEnd"/>
-            <w:r>
-              <w:t xml:space="preserve">-km, and broken down by mode of transport. For the purposes of monitoring this indicator, passenger-km data are split between aviation, road (broken down between passenger cars, buses and motorcycles) and rail, and </w:t>
-            </w:r>
-            <w:proofErr w:type="spellStart"/>
-            <w:r>
-              <w:t>tonne</w:t>
-            </w:r>
-            <w:proofErr w:type="spellEnd"/>
-            <w:r>
-              <w:t xml:space="preserve">-km are split between aviation, road, rail and inland waterways. </w:t>
+              <w:t xml:space="preserve">are respectively measured in passenger-km and tonne-km, and broken down by mode of transport. For the purposes of monitoring this indicator, passenger-km data are split between aviation, road (broken down between passenger cars, buses and motorcycles) and rail, and tonne-km are split between aviation, road, rail and inland waterways. </w:t>
             </w:r>
           </w:p>
           <w:p>
@@ -2553,23 +2540,7 @@
               <w:pStyle w:val="MText"/>
             </w:pPr>
             <w:r>
-              <w:t xml:space="preserve">As maritime data are not widely available, only </w:t>
-            </w:r>
-            <w:proofErr w:type="spellStart"/>
-            <w:r>
-              <w:t>tonnes</w:t>
-            </w:r>
-            <w:proofErr w:type="spellEnd"/>
-            <w:r>
-              <w:t xml:space="preserve"> (rather than </w:t>
-            </w:r>
-            <w:proofErr w:type="spellStart"/>
-            <w:r>
-              <w:t>tonne</w:t>
-            </w:r>
-            <w:proofErr w:type="spellEnd"/>
-            <w:r>
-              <w:t>-km) data at the regional level have been shared.</w:t>
+              <w:t>As maritime data are not widely available, only tonnes (rather than tonne-km) data at the regional level have been shared.</w:t>
             </w:r>
           </w:p>
           <w:p>
@@ -2759,23 +2730,7 @@
               <w:t xml:space="preserve"> </w:t>
             </w:r>
             <w:r>
-              <w:t xml:space="preserve">Although there are clear definitions for all the terms used in this survey, countries might have different methodologies to calculate </w:t>
-            </w:r>
-            <w:proofErr w:type="spellStart"/>
-            <w:r>
-              <w:t>tonne-kilometres</w:t>
-            </w:r>
-            <w:proofErr w:type="spellEnd"/>
-            <w:r>
-              <w:t xml:space="preserve"> and passenger-</w:t>
-            </w:r>
-            <w:proofErr w:type="spellStart"/>
-            <w:r>
-              <w:t>kilometres</w:t>
-            </w:r>
-            <w:proofErr w:type="spellEnd"/>
-            <w:r>
-              <w:t>. Methods could be based on traffic or mobility surveys, use very different sampling methods and estimating techniques which could affect the comparability of their statistics.</w:t>
+              <w:t>Although there are clear definitions for all the terms used in this survey, countries might have different methodologies to calculate tonne-kilometres and passenger-kilometres. Methods could be based on traffic or mobility surveys, use very different sampling methods and estimating techniques which could affect the comparability of their statistics.</w:t>
             </w:r>
             <w:r>
               <w:t xml:space="preserve"> </w:t>
@@ -3224,6 +3179,7 @@
             <w:r>
               <w:rPr>
                 <w:rStyle w:val="MTextChar"/>
+                <w:rFonts w:eastAsiaTheme="minorHAnsi"/>
               </w:rPr>
               <w:t>ICAO Air Transport Reporting Forms approved by the Statistics Division of ICAO and its Member States has been used to define standards, methodologies and to collect aviation data since the 1950's. ICAO definitions and metadata is also used by the</w:t>
             </w:r>
@@ -3240,6 +3196,7 @@
             <w:r>
               <w:rPr>
                 <w:rStyle w:val="MTextChar"/>
+                <w:rFonts w:eastAsiaTheme="minorHAnsi"/>
               </w:rPr>
               <w:t>Aviation Industry as the basis of collecting data and conducting analysis.</w:t>
             </w:r>
@@ -3689,13 +3646,8 @@
               <w:pStyle w:val="MHeader"/>
             </w:pPr>
             <w:r>
-              <w:t xml:space="preserve">Data </w:t>
-            </w:r>
-            <w:proofErr w:type="spellStart"/>
-            <w:r>
-              <w:t>compilers</w:t>
-            </w:r>
-            <w:proofErr w:type="spellEnd"/>
+              <w:t>Data compilers</w:t>
+            </w:r>
           </w:p>
           <w:p>
             <w:pPr>
@@ -4023,12 +3975,14 @@
             <w:r>
               <w:rPr>
                 <w:rStyle w:val="MTextChar"/>
+                <w:rFonts w:eastAsiaTheme="minorHAnsi"/>
               </w:rPr>
               <w:t xml:space="preserve">Develop quality, reliable, sustainable and resilient infrastructure, including regional and trans-border infrastructure, to support economic development and human well-being, with a focus on </w:t>
             </w:r>
             <w:r>
               <w:rPr>
                 <w:rStyle w:val="MTextChar"/>
+                <w:rFonts w:eastAsiaTheme="minorHAnsi"/>
               </w:rPr>
               <w:lastRenderedPageBreak/>
               <w:t>affordable and equitable access for all. Trans-border infrastructure development is best captured by passenger and freight volumes moved by Member States and Regions. A growth in passenger and freight volumes shows a robust infrastructure development happening in States and Regions along with the resultant socio-economic benefit. Air Transport is particularly important not only for the economic and job benefits but also</w:t>
@@ -4046,6 +4000,7 @@
             <w:r>
               <w:rPr>
                 <w:rStyle w:val="MTextChar"/>
+                <w:rFonts w:eastAsiaTheme="minorHAnsi"/>
               </w:rPr>
               <w:t xml:space="preserve">because it is one of the only </w:t>
             </w:r>
@@ -4053,6 +4008,7 @@
             <w:r>
               <w:rPr>
                 <w:rStyle w:val="MTextChar"/>
+                <w:rFonts w:eastAsiaTheme="minorHAnsi"/>
               </w:rPr>
               <w:t>mode</w:t>
             </w:r>
@@ -4060,6 +4016,7 @@
             <w:r>
               <w:rPr>
                 <w:rStyle w:val="MTextChar"/>
+                <w:rFonts w:eastAsiaTheme="minorHAnsi"/>
               </w:rPr>
               <w:t xml:space="preserve"> of transport that can be relied on during emergencies and disease outbreaks to reach food, medicines, medical personnel, vaccines and other supplies speedily to the affected persons in the affected areas. In addition, tracking how the non-road share of freight volumes, and the public transport share of passenger volumes, changes over time allows insights into the overall sustainability of the global transport system.</w:t>
             </w:r>
@@ -4522,32 +4479,35 @@
           </w:p>
           <w:p>
             <w:pPr>
-              <w:pStyle w:val="ListParagraph"/>
+              <w:pStyle w:val="MText"/>
               <w:numPr>
                 <w:ilvl w:val="0"/>
-                <w:numId w:val="5"/>
+                <w:numId w:val="6"/>
               </w:numPr>
-              <w:shd w:val="clear" w:color="auto" w:fill="FFFFFF"/>
-              <w:spacing w:after="0" w:line="240" w:lineRule="auto"/>
-              <w:ind w:left="370"/>
-              <w:outlineLvl w:val="4"/>
-              <w:rPr>
-                <w:rFonts w:eastAsia="Times New Roman" w:cs="Times New Roman"/>
-                <w:color w:val="1C75BC"/>
-                <w:sz w:val="21"/>
-                <w:szCs w:val="21"/>
-                <w:lang w:eastAsia="en-GB"/>
-              </w:rPr>
-            </w:pPr>
-            <w:r>
-              <w:rPr>
-                <w:rFonts w:eastAsia="Times New Roman" w:cs="Times New Roman"/>
-                <w:color w:val="1C75BC"/>
-                <w:sz w:val="21"/>
-                <w:szCs w:val="21"/>
-                <w:lang w:eastAsia="en-GB"/>
+              <w:rPr>
+                <w:b/>
+                <w:bCs/>
+                <w:i/>
+                <w:iCs/>
+              </w:rPr>
+            </w:pPr>
+            <w:r>
+              <w:rPr>
+                <w:b/>
+                <w:bCs/>
+                <w:i/>
+                <w:iCs/>
               </w:rPr>
               <w:t>At country level</w:t>
+            </w:r>
+            <w:r>
+              <w:rPr>
+                <w:b/>
+                <w:bCs/>
+                <w:i/>
+                <w:iCs/>
+              </w:rPr>
+              <w:t>:</w:t>
             </w:r>
           </w:p>
           <w:p>
@@ -6252,11 +6212,9 @@
             <w:pPr>
               <w:pStyle w:val="MHeader"/>
             </w:pPr>
-            <w:proofErr w:type="spellStart"/>
             <w:r>
               <w:t>References</w:t>
             </w:r>
-            <w:proofErr w:type="spellEnd"/>
           </w:p>
           <w:p>
             <w:pPr>
@@ -6443,7 +6401,7 @@
 </file>
 
 <file path=word/endnotes.xml><?xml version="1.0" encoding="utf-8"?>
-<w:endnotes xmlns:wpc="http://schemas.microsoft.com/office/word/2010/wordprocessingCanvas" xmlns:cx="http://schemas.microsoft.com/office/drawing/2014/chartex" xmlns:cx1="http://schemas.microsoft.com/office/drawing/2015/9/8/chartex" xmlns:cx2="http://schemas.microsoft.com/office/drawing/2015/10/21/chartex" xmlns:cx3="http://schemas.microsoft.com/office/drawing/2016/5/9/chartex" xmlns:cx4="http://schemas.microsoft.com/office/drawing/2016/5/10/chartex" xmlns:cx5="http://schemas.microsoft.com/office/drawing/2016/5/11/chartex" xmlns:cx6="http://schemas.microsoft.com/office/drawing/2016/5/12/chartex" xmlns:cx7="http://schemas.microsoft.com/office/drawing/2016/5/13/chartex" xmlns:cx8="http://schemas.microsoft.com/office/drawing/2016/5/14/chartex" xmlns:mc="http://schemas.openxmlformats.org/markup-compatibility/2006" xmlns:aink="http://schemas.microsoft.com/office/drawing/2016/ink" xmlns:am3d="http://schemas.microsoft.com/office/drawing/2017/model3d" xmlns:o="urn:schemas-microsoft-com:office:office" xmlns:r="http://schemas.openxmlformats.org/officeDocument/2006/relationships" xmlns:m="http://schemas.openxmlformats.org/officeDocument/2006/math" xmlns:v="urn:schemas-microsoft-com:vml" xmlns:wp14="http://schemas.microsoft.com/office/word/2010/wordprocessingDrawing" xmlns:wp="http://schemas.openxmlformats.org/drawingml/2006/wordprocessingDrawing" xmlns:w10="urn:schemas-microsoft-com:office:word" xmlns:w="http://schemas.openxmlformats.org/wordprocessingml/2006/main" xmlns:w14="http://schemas.microsoft.com/office/word/2010/wordml" xmlns:w15="http://schemas.microsoft.com/office/word/2012/wordml" xmlns:w16cid="http://schemas.microsoft.com/office/word/2016/wordml/cid" xmlns:w16se="http://schemas.microsoft.com/office/word/2015/wordml/symex" xmlns:wpg="http://schemas.microsoft.com/office/word/2010/wordprocessingGroup" xmlns:wpi="http://schemas.microsoft.com/office/word/2010/wordprocessingInk" xmlns:wne="http://schemas.microsoft.com/office/word/2006/wordml" xmlns:wps="http://schemas.microsoft.com/office/word/2010/wordprocessingShape" mc:Ignorable="w14 w15 w16se w16cid wp14">
+<w:endnotes xmlns:wpc="http://schemas.microsoft.com/office/word/2010/wordprocessingCanvas" xmlns:cx="http://schemas.microsoft.com/office/drawing/2014/chartex" xmlns:cx1="http://schemas.microsoft.com/office/drawing/2015/9/8/chartex" xmlns:cx2="http://schemas.microsoft.com/office/drawing/2015/10/21/chartex" xmlns:cx3="http://schemas.microsoft.com/office/drawing/2016/5/9/chartex" xmlns:cx4="http://schemas.microsoft.com/office/drawing/2016/5/10/chartex" xmlns:cx5="http://schemas.microsoft.com/office/drawing/2016/5/11/chartex" xmlns:cx6="http://schemas.microsoft.com/office/drawing/2016/5/12/chartex" xmlns:cx7="http://schemas.microsoft.com/office/drawing/2016/5/13/chartex" xmlns:cx8="http://schemas.microsoft.com/office/drawing/2016/5/14/chartex" xmlns:mc="http://schemas.openxmlformats.org/markup-compatibility/2006" xmlns:aink="http://schemas.microsoft.com/office/drawing/2016/ink" xmlns:am3d="http://schemas.microsoft.com/office/drawing/2017/model3d" xmlns:o="urn:schemas-microsoft-com:office:office" xmlns:r="http://schemas.openxmlformats.org/officeDocument/2006/relationships" xmlns:m="http://schemas.openxmlformats.org/officeDocument/2006/math" xmlns:v="urn:schemas-microsoft-com:vml" xmlns:wp14="http://schemas.microsoft.com/office/word/2010/wordprocessingDrawing" xmlns:wp="http://schemas.openxmlformats.org/drawingml/2006/wordprocessingDrawing" xmlns:w10="urn:schemas-microsoft-com:office:word" xmlns:w="http://schemas.openxmlformats.org/wordprocessingml/2006/main" xmlns:w14="http://schemas.microsoft.com/office/word/2010/wordml" xmlns:w15="http://schemas.microsoft.com/office/word/2012/wordml" xmlns:w16cex="http://schemas.microsoft.com/office/word/2018/wordml/cex" xmlns:w16cid="http://schemas.microsoft.com/office/word/2016/wordml/cid" xmlns:w16="http://schemas.microsoft.com/office/word/2018/wordml" xmlns:w16se="http://schemas.microsoft.com/office/word/2015/wordml/symex" xmlns:wpg="http://schemas.microsoft.com/office/word/2010/wordprocessingGroup" xmlns:wpi="http://schemas.microsoft.com/office/word/2010/wordprocessingInk" xmlns:wne="http://schemas.microsoft.com/office/word/2006/wordml" xmlns:wps="http://schemas.microsoft.com/office/word/2010/wordprocessingShape" mc:Ignorable="w14 w15 w16se w16cid w16 w16cex wp14">
   <w:endnote w:type="separator" w:id="-1">
     <w:p>
       <w:pPr>
@@ -6468,7 +6426,7 @@
 </file>
 
 <file path=word/footer1.xml><?xml version="1.0" encoding="utf-8"?>
-<w:ftr xmlns:wpc="http://schemas.microsoft.com/office/word/2010/wordprocessingCanvas" xmlns:cx="http://schemas.microsoft.com/office/drawing/2014/chartex" xmlns:cx1="http://schemas.microsoft.com/office/drawing/2015/9/8/chartex" xmlns:cx2="http://schemas.microsoft.com/office/drawing/2015/10/21/chartex" xmlns:cx3="http://schemas.microsoft.com/office/drawing/2016/5/9/chartex" xmlns:cx4="http://schemas.microsoft.com/office/drawing/2016/5/10/chartex" xmlns:cx5="http://schemas.microsoft.com/office/drawing/2016/5/11/chartex" xmlns:cx6="http://schemas.microsoft.com/office/drawing/2016/5/12/chartex" xmlns:cx7="http://schemas.microsoft.com/office/drawing/2016/5/13/chartex" xmlns:cx8="http://schemas.microsoft.com/office/drawing/2016/5/14/chartex" xmlns:mc="http://schemas.openxmlformats.org/markup-compatibility/2006" xmlns:aink="http://schemas.microsoft.com/office/drawing/2016/ink" xmlns:am3d="http://schemas.microsoft.com/office/drawing/2017/model3d" xmlns:o="urn:schemas-microsoft-com:office:office" xmlns:r="http://schemas.openxmlformats.org/officeDocument/2006/relationships" xmlns:m="http://schemas.openxmlformats.org/officeDocument/2006/math" xmlns:v="urn:schemas-microsoft-com:vml" xmlns:wp14="http://schemas.microsoft.com/office/word/2010/wordprocessingDrawing" xmlns:wp="http://schemas.openxmlformats.org/drawingml/2006/wordprocessingDrawing" xmlns:w10="urn:schemas-microsoft-com:office:word" xmlns:w="http://schemas.openxmlformats.org/wordprocessingml/2006/main" xmlns:w14="http://schemas.microsoft.com/office/word/2010/wordml" xmlns:w15="http://schemas.microsoft.com/office/word/2012/wordml" xmlns:w16cid="http://schemas.microsoft.com/office/word/2016/wordml/cid" xmlns:w16se="http://schemas.microsoft.com/office/word/2015/wordml/symex" xmlns:wpg="http://schemas.microsoft.com/office/word/2010/wordprocessingGroup" xmlns:wpi="http://schemas.microsoft.com/office/word/2010/wordprocessingInk" xmlns:wne="http://schemas.microsoft.com/office/word/2006/wordml" xmlns:wps="http://schemas.microsoft.com/office/word/2010/wordprocessingShape" mc:Ignorable="w14 w15 w16se w16cid wp14">
+<w:ftr xmlns:wpc="http://schemas.microsoft.com/office/word/2010/wordprocessingCanvas" xmlns:cx="http://schemas.microsoft.com/office/drawing/2014/chartex" xmlns:cx1="http://schemas.microsoft.com/office/drawing/2015/9/8/chartex" xmlns:cx2="http://schemas.microsoft.com/office/drawing/2015/10/21/chartex" xmlns:cx3="http://schemas.microsoft.com/office/drawing/2016/5/9/chartex" xmlns:cx4="http://schemas.microsoft.com/office/drawing/2016/5/10/chartex" xmlns:cx5="http://schemas.microsoft.com/office/drawing/2016/5/11/chartex" xmlns:cx6="http://schemas.microsoft.com/office/drawing/2016/5/12/chartex" xmlns:cx7="http://schemas.microsoft.com/office/drawing/2016/5/13/chartex" xmlns:cx8="http://schemas.microsoft.com/office/drawing/2016/5/14/chartex" xmlns:mc="http://schemas.openxmlformats.org/markup-compatibility/2006" xmlns:aink="http://schemas.microsoft.com/office/drawing/2016/ink" xmlns:am3d="http://schemas.microsoft.com/office/drawing/2017/model3d" xmlns:o="urn:schemas-microsoft-com:office:office" xmlns:r="http://schemas.openxmlformats.org/officeDocument/2006/relationships" xmlns:m="http://schemas.openxmlformats.org/officeDocument/2006/math" xmlns:v="urn:schemas-microsoft-com:vml" xmlns:wp14="http://schemas.microsoft.com/office/word/2010/wordprocessingDrawing" xmlns:wp="http://schemas.openxmlformats.org/drawingml/2006/wordprocessingDrawing" xmlns:w10="urn:schemas-microsoft-com:office:word" xmlns:w="http://schemas.openxmlformats.org/wordprocessingml/2006/main" xmlns:w14="http://schemas.microsoft.com/office/word/2010/wordml" xmlns:w15="http://schemas.microsoft.com/office/word/2012/wordml" xmlns:w16cex="http://schemas.microsoft.com/office/word/2018/wordml/cex" xmlns:w16cid="http://schemas.microsoft.com/office/word/2016/wordml/cid" xmlns:w16="http://schemas.microsoft.com/office/word/2018/wordml" xmlns:w16se="http://schemas.microsoft.com/office/word/2015/wordml/symex" xmlns:wpg="http://schemas.microsoft.com/office/word/2010/wordprocessingGroup" xmlns:wpi="http://schemas.microsoft.com/office/word/2010/wordprocessingInk" xmlns:wne="http://schemas.microsoft.com/office/word/2006/wordml" xmlns:wps="http://schemas.microsoft.com/office/word/2010/wordprocessingShape" mc:Ignorable="w14 w15 w16se w16cid w16 w16cex wp14">
   <w:sdt>
     <w:sdtPr>
       <w:id w:val="819160148"/>
@@ -6506,7 +6464,7 @@
 </file>
 
 <file path=word/footer2.xml><?xml version="1.0" encoding="utf-8"?>
-<w:ftr xmlns:wpc="http://schemas.microsoft.com/office/word/2010/wordprocessingCanvas" xmlns:cx="http://schemas.microsoft.com/office/drawing/2014/chartex" xmlns:cx1="http://schemas.microsoft.com/office/drawing/2015/9/8/chartex" xmlns:cx2="http://schemas.microsoft.com/office/drawing/2015/10/21/chartex" xmlns:cx3="http://schemas.microsoft.com/office/drawing/2016/5/9/chartex" xmlns:cx4="http://schemas.microsoft.com/office/drawing/2016/5/10/chartex" xmlns:cx5="http://schemas.microsoft.com/office/drawing/2016/5/11/chartex" xmlns:cx6="http://schemas.microsoft.com/office/drawing/2016/5/12/chartex" xmlns:cx7="http://schemas.microsoft.com/office/drawing/2016/5/13/chartex" xmlns:cx8="http://schemas.microsoft.com/office/drawing/2016/5/14/chartex" xmlns:mc="http://schemas.openxmlformats.org/markup-compatibility/2006" xmlns:aink="http://schemas.microsoft.com/office/drawing/2016/ink" xmlns:am3d="http://schemas.microsoft.com/office/drawing/2017/model3d" xmlns:o="urn:schemas-microsoft-com:office:office" xmlns:r="http://schemas.openxmlformats.org/officeDocument/2006/relationships" xmlns:m="http://schemas.openxmlformats.org/officeDocument/2006/math" xmlns:v="urn:schemas-microsoft-com:vml" xmlns:wp14="http://schemas.microsoft.com/office/word/2010/wordprocessingDrawing" xmlns:wp="http://schemas.openxmlformats.org/drawingml/2006/wordprocessingDrawing" xmlns:w10="urn:schemas-microsoft-com:office:word" xmlns:w="http://schemas.openxmlformats.org/wordprocessingml/2006/main" xmlns:w14="http://schemas.microsoft.com/office/word/2010/wordml" xmlns:w15="http://schemas.microsoft.com/office/word/2012/wordml" xmlns:w16cid="http://schemas.microsoft.com/office/word/2016/wordml/cid" xmlns:w16se="http://schemas.microsoft.com/office/word/2015/wordml/symex" xmlns:wpg="http://schemas.microsoft.com/office/word/2010/wordprocessingGroup" xmlns:wpi="http://schemas.microsoft.com/office/word/2010/wordprocessingInk" xmlns:wne="http://schemas.microsoft.com/office/word/2006/wordml" xmlns:wps="http://schemas.microsoft.com/office/word/2010/wordprocessingShape" mc:Ignorable="w14 w15 w16se w16cid wp14">
+<w:ftr xmlns:wpc="http://schemas.microsoft.com/office/word/2010/wordprocessingCanvas" xmlns:cx="http://schemas.microsoft.com/office/drawing/2014/chartex" xmlns:cx1="http://schemas.microsoft.com/office/drawing/2015/9/8/chartex" xmlns:cx2="http://schemas.microsoft.com/office/drawing/2015/10/21/chartex" xmlns:cx3="http://schemas.microsoft.com/office/drawing/2016/5/9/chartex" xmlns:cx4="http://schemas.microsoft.com/office/drawing/2016/5/10/chartex" xmlns:cx5="http://schemas.microsoft.com/office/drawing/2016/5/11/chartex" xmlns:cx6="http://schemas.microsoft.com/office/drawing/2016/5/12/chartex" xmlns:cx7="http://schemas.microsoft.com/office/drawing/2016/5/13/chartex" xmlns:cx8="http://schemas.microsoft.com/office/drawing/2016/5/14/chartex" xmlns:mc="http://schemas.openxmlformats.org/markup-compatibility/2006" xmlns:aink="http://schemas.microsoft.com/office/drawing/2016/ink" xmlns:am3d="http://schemas.microsoft.com/office/drawing/2017/model3d" xmlns:o="urn:schemas-microsoft-com:office:office" xmlns:r="http://schemas.openxmlformats.org/officeDocument/2006/relationships" xmlns:m="http://schemas.openxmlformats.org/officeDocument/2006/math" xmlns:v="urn:schemas-microsoft-com:vml" xmlns:wp14="http://schemas.microsoft.com/office/word/2010/wordprocessingDrawing" xmlns:wp="http://schemas.openxmlformats.org/drawingml/2006/wordprocessingDrawing" xmlns:w10="urn:schemas-microsoft-com:office:word" xmlns:w="http://schemas.openxmlformats.org/wordprocessingml/2006/main" xmlns:w14="http://schemas.microsoft.com/office/word/2010/wordml" xmlns:w15="http://schemas.microsoft.com/office/word/2012/wordml" xmlns:w16cex="http://schemas.microsoft.com/office/word/2018/wordml/cex" xmlns:w16cid="http://schemas.microsoft.com/office/word/2016/wordml/cid" xmlns:w16="http://schemas.microsoft.com/office/word/2018/wordml" xmlns:w16se="http://schemas.microsoft.com/office/word/2015/wordml/symex" xmlns:wpg="http://schemas.microsoft.com/office/word/2010/wordprocessingGroup" xmlns:wpi="http://schemas.microsoft.com/office/word/2010/wordprocessingInk" xmlns:wne="http://schemas.microsoft.com/office/word/2006/wordml" xmlns:wps="http://schemas.microsoft.com/office/word/2010/wordprocessingShape" mc:Ignorable="w14 w15 w16se w16cid w16 w16cex wp14">
   <w:sdt>
     <w:sdtPr>
       <w:id w:val="-2097550264"/>
@@ -6544,7 +6502,7 @@
 </file>
 
 <file path=word/footnotes.xml><?xml version="1.0" encoding="utf-8"?>
-<w:footnotes xmlns:wpc="http://schemas.microsoft.com/office/word/2010/wordprocessingCanvas" xmlns:cx="http://schemas.microsoft.com/office/drawing/2014/chartex" xmlns:cx1="http://schemas.microsoft.com/office/drawing/2015/9/8/chartex" xmlns:cx2="http://schemas.microsoft.com/office/drawing/2015/10/21/chartex" xmlns:cx3="http://schemas.microsoft.com/office/drawing/2016/5/9/chartex" xmlns:cx4="http://schemas.microsoft.com/office/drawing/2016/5/10/chartex" xmlns:cx5="http://schemas.microsoft.com/office/drawing/2016/5/11/chartex" xmlns:cx6="http://schemas.microsoft.com/office/drawing/2016/5/12/chartex" xmlns:cx7="http://schemas.microsoft.com/office/drawing/2016/5/13/chartex" xmlns:cx8="http://schemas.microsoft.com/office/drawing/2016/5/14/chartex" xmlns:mc="http://schemas.openxmlformats.org/markup-compatibility/2006" xmlns:aink="http://schemas.microsoft.com/office/drawing/2016/ink" xmlns:am3d="http://schemas.microsoft.com/office/drawing/2017/model3d" xmlns:o="urn:schemas-microsoft-com:office:office" xmlns:r="http://schemas.openxmlformats.org/officeDocument/2006/relationships" xmlns:m="http://schemas.openxmlformats.org/officeDocument/2006/math" xmlns:v="urn:schemas-microsoft-com:vml" xmlns:wp14="http://schemas.microsoft.com/office/word/2010/wordprocessingDrawing" xmlns:wp="http://schemas.openxmlformats.org/drawingml/2006/wordprocessingDrawing" xmlns:w10="urn:schemas-microsoft-com:office:word" xmlns:w="http://schemas.openxmlformats.org/wordprocessingml/2006/main" xmlns:w14="http://schemas.microsoft.com/office/word/2010/wordml" xmlns:w15="http://schemas.microsoft.com/office/word/2012/wordml" xmlns:w16cid="http://schemas.microsoft.com/office/word/2016/wordml/cid" xmlns:w16se="http://schemas.microsoft.com/office/word/2015/wordml/symex" xmlns:wpg="http://schemas.microsoft.com/office/word/2010/wordprocessingGroup" xmlns:wpi="http://schemas.microsoft.com/office/word/2010/wordprocessingInk" xmlns:wne="http://schemas.microsoft.com/office/word/2006/wordml" xmlns:wps="http://schemas.microsoft.com/office/word/2010/wordprocessingShape" mc:Ignorable="w14 w15 w16se w16cid wp14">
+<w:footnotes xmlns:wpc="http://schemas.microsoft.com/office/word/2010/wordprocessingCanvas" xmlns:cx="http://schemas.microsoft.com/office/drawing/2014/chartex" xmlns:cx1="http://schemas.microsoft.com/office/drawing/2015/9/8/chartex" xmlns:cx2="http://schemas.microsoft.com/office/drawing/2015/10/21/chartex" xmlns:cx3="http://schemas.microsoft.com/office/drawing/2016/5/9/chartex" xmlns:cx4="http://schemas.microsoft.com/office/drawing/2016/5/10/chartex" xmlns:cx5="http://schemas.microsoft.com/office/drawing/2016/5/11/chartex" xmlns:cx6="http://schemas.microsoft.com/office/drawing/2016/5/12/chartex" xmlns:cx7="http://schemas.microsoft.com/office/drawing/2016/5/13/chartex" xmlns:cx8="http://schemas.microsoft.com/office/drawing/2016/5/14/chartex" xmlns:mc="http://schemas.openxmlformats.org/markup-compatibility/2006" xmlns:aink="http://schemas.microsoft.com/office/drawing/2016/ink" xmlns:am3d="http://schemas.microsoft.com/office/drawing/2017/model3d" xmlns:o="urn:schemas-microsoft-com:office:office" xmlns:r="http://schemas.openxmlformats.org/officeDocument/2006/relationships" xmlns:m="http://schemas.openxmlformats.org/officeDocument/2006/math" xmlns:v="urn:schemas-microsoft-com:vml" xmlns:wp14="http://schemas.microsoft.com/office/word/2010/wordprocessingDrawing" xmlns:wp="http://schemas.openxmlformats.org/drawingml/2006/wordprocessingDrawing" xmlns:w10="urn:schemas-microsoft-com:office:word" xmlns:w="http://schemas.openxmlformats.org/wordprocessingml/2006/main" xmlns:w14="http://schemas.microsoft.com/office/word/2010/wordml" xmlns:w15="http://schemas.microsoft.com/office/word/2012/wordml" xmlns:w16cex="http://schemas.microsoft.com/office/word/2018/wordml/cex" xmlns:w16cid="http://schemas.microsoft.com/office/word/2016/wordml/cid" xmlns:w16="http://schemas.microsoft.com/office/word/2018/wordml" xmlns:w16se="http://schemas.microsoft.com/office/word/2015/wordml/symex" xmlns:wpg="http://schemas.microsoft.com/office/word/2010/wordprocessingGroup" xmlns:wpi="http://schemas.microsoft.com/office/word/2010/wordprocessingInk" xmlns:wne="http://schemas.microsoft.com/office/word/2006/wordml" xmlns:wps="http://schemas.microsoft.com/office/word/2010/wordprocessingShape" mc:Ignorable="w14 w15 w16se w16cid w16 w16cex wp14">
   <w:footnote w:type="separator" w:id="-1">
     <w:p>
       <w:pPr>
@@ -6569,8 +6527,121 @@
 </file>
 
 <file path=word/numbering.xml><?xml version="1.0" encoding="utf-8"?>
-<w:numbering xmlns:wpc="http://schemas.microsoft.com/office/word/2010/wordprocessingCanvas" xmlns:cx="http://schemas.microsoft.com/office/drawing/2014/chartex" xmlns:cx1="http://schemas.microsoft.com/office/drawing/2015/9/8/chartex" xmlns:cx2="http://schemas.microsoft.com/office/drawing/2015/10/21/chartex" xmlns:cx3="http://schemas.microsoft.com/office/drawing/2016/5/9/chartex" xmlns:cx4="http://schemas.microsoft.com/office/drawing/2016/5/10/chartex" xmlns:cx5="http://schemas.microsoft.com/office/drawing/2016/5/11/chartex" xmlns:cx6="http://schemas.microsoft.com/office/drawing/2016/5/12/chartex" xmlns:cx7="http://schemas.microsoft.com/office/drawing/2016/5/13/chartex" xmlns:cx8="http://schemas.microsoft.com/office/drawing/2016/5/14/chartex" xmlns:mc="http://schemas.openxmlformats.org/markup-compatibility/2006" xmlns:aink="http://schemas.microsoft.com/office/drawing/2016/ink" xmlns:am3d="http://schemas.microsoft.com/office/drawing/2017/model3d" xmlns:o="urn:schemas-microsoft-com:office:office" xmlns:r="http://schemas.openxmlformats.org/officeDocument/2006/relationships" xmlns:m="http://schemas.openxmlformats.org/officeDocument/2006/math" xmlns:v="urn:schemas-microsoft-com:vml" xmlns:wp14="http://schemas.microsoft.com/office/word/2010/wordprocessingDrawing" xmlns:wp="http://schemas.openxmlformats.org/drawingml/2006/wordprocessingDrawing" xmlns:w10="urn:schemas-microsoft-com:office:word" xmlns:w="http://schemas.openxmlformats.org/wordprocessingml/2006/main" xmlns:w14="http://schemas.microsoft.com/office/word/2010/wordml" xmlns:w15="http://schemas.microsoft.com/office/word/2012/wordml" xmlns:w16cid="http://schemas.microsoft.com/office/word/2016/wordml/cid" xmlns:w16se="http://schemas.microsoft.com/office/word/2015/wordml/symex" xmlns:wpg="http://schemas.microsoft.com/office/word/2010/wordprocessingGroup" xmlns:wpi="http://schemas.microsoft.com/office/word/2010/wordprocessingInk" xmlns:wne="http://schemas.microsoft.com/office/word/2006/wordml" xmlns:wps="http://schemas.microsoft.com/office/word/2010/wordprocessingShape" mc:Ignorable="w14 w15 w16se w16cid wp14">
+<w:numbering xmlns:wpc="http://schemas.microsoft.com/office/word/2010/wordprocessingCanvas" xmlns:cx="http://schemas.microsoft.com/office/drawing/2014/chartex" xmlns:cx1="http://schemas.microsoft.com/office/drawing/2015/9/8/chartex" xmlns:cx2="http://schemas.microsoft.com/office/drawing/2015/10/21/chartex" xmlns:cx3="http://schemas.microsoft.com/office/drawing/2016/5/9/chartex" xmlns:cx4="http://schemas.microsoft.com/office/drawing/2016/5/10/chartex" xmlns:cx5="http://schemas.microsoft.com/office/drawing/2016/5/11/chartex" xmlns:cx6="http://schemas.microsoft.com/office/drawing/2016/5/12/chartex" xmlns:cx7="http://schemas.microsoft.com/office/drawing/2016/5/13/chartex" xmlns:cx8="http://schemas.microsoft.com/office/drawing/2016/5/14/chartex" xmlns:mc="http://schemas.openxmlformats.org/markup-compatibility/2006" xmlns:aink="http://schemas.microsoft.com/office/drawing/2016/ink" xmlns:am3d="http://schemas.microsoft.com/office/drawing/2017/model3d" xmlns:o="urn:schemas-microsoft-com:office:office" xmlns:r="http://schemas.openxmlformats.org/officeDocument/2006/relationships" xmlns:m="http://schemas.openxmlformats.org/officeDocument/2006/math" xmlns:v="urn:schemas-microsoft-com:vml" xmlns:wp14="http://schemas.microsoft.com/office/word/2010/wordprocessingDrawing" xmlns:wp="http://schemas.openxmlformats.org/drawingml/2006/wordprocessingDrawing" xmlns:w10="urn:schemas-microsoft-com:office:word" xmlns:w="http://schemas.openxmlformats.org/wordprocessingml/2006/main" xmlns:w14="http://schemas.microsoft.com/office/word/2010/wordml" xmlns:w15="http://schemas.microsoft.com/office/word/2012/wordml" xmlns:w16cex="http://schemas.microsoft.com/office/word/2018/wordml/cex" xmlns:w16cid="http://schemas.microsoft.com/office/word/2016/wordml/cid" xmlns:w16="http://schemas.microsoft.com/office/word/2018/wordml" xmlns:w16se="http://schemas.microsoft.com/office/word/2015/wordml/symex" xmlns:wpg="http://schemas.microsoft.com/office/word/2010/wordprocessingGroup" xmlns:wpi="http://schemas.microsoft.com/office/word/2010/wordprocessingInk" xmlns:wne="http://schemas.microsoft.com/office/word/2006/wordml" xmlns:wps="http://schemas.microsoft.com/office/word/2010/wordprocessingShape" mc:Ignorable="w14 w15 w16se w16cid w16 w16cex wp14">
   <w:abstractNum w:abstractNumId="0" w15:restartNumberingAfterBreak="0">
+    <w:nsid w:val="07341044"/>
+    <w:multiLevelType w:val="hybridMultilevel"/>
+    <w:tmpl w:val="6C2C5A62"/>
+    <w:lvl w:ilvl="0" w:tplc="04090001">
+      <w:start w:val="1"/>
+      <w:numFmt w:val="bullet"/>
+      <w:lvlText w:val=""/>
+      <w:lvlJc w:val="left"/>
+      <w:pPr>
+        <w:ind w:left="360" w:hanging="360"/>
+      </w:pPr>
+      <w:rPr>
+        <w:rFonts w:ascii="Symbol" w:hAnsi="Symbol" w:hint="default"/>
+      </w:rPr>
+    </w:lvl>
+    <w:lvl w:ilvl="1" w:tplc="04090003" w:tentative="1">
+      <w:start w:val="1"/>
+      <w:numFmt w:val="bullet"/>
+      <w:lvlText w:val="o"/>
+      <w:lvlJc w:val="left"/>
+      <w:pPr>
+        <w:ind w:left="1080" w:hanging="360"/>
+      </w:pPr>
+      <w:rPr>
+        <w:rFonts w:ascii="Courier New" w:hAnsi="Courier New" w:cs="Courier New" w:hint="default"/>
+      </w:rPr>
+    </w:lvl>
+    <w:lvl w:ilvl="2" w:tplc="04090005" w:tentative="1">
+      <w:start w:val="1"/>
+      <w:numFmt w:val="bullet"/>
+      <w:lvlText w:val=""/>
+      <w:lvlJc w:val="left"/>
+      <w:pPr>
+        <w:ind w:left="1800" w:hanging="360"/>
+      </w:pPr>
+      <w:rPr>
+        <w:rFonts w:ascii="Wingdings" w:hAnsi="Wingdings" w:hint="default"/>
+      </w:rPr>
+    </w:lvl>
+    <w:lvl w:ilvl="3" w:tplc="04090001" w:tentative="1">
+      <w:start w:val="1"/>
+      <w:numFmt w:val="bullet"/>
+      <w:lvlText w:val=""/>
+      <w:lvlJc w:val="left"/>
+      <w:pPr>
+        <w:ind w:left="2520" w:hanging="360"/>
+      </w:pPr>
+      <w:rPr>
+        <w:rFonts w:ascii="Symbol" w:hAnsi="Symbol" w:hint="default"/>
+      </w:rPr>
+    </w:lvl>
+    <w:lvl w:ilvl="4" w:tplc="04090003" w:tentative="1">
+      <w:start w:val="1"/>
+      <w:numFmt w:val="bullet"/>
+      <w:lvlText w:val="o"/>
+      <w:lvlJc w:val="left"/>
+      <w:pPr>
+        <w:ind w:left="3240" w:hanging="360"/>
+      </w:pPr>
+      <w:rPr>
+        <w:rFonts w:ascii="Courier New" w:hAnsi="Courier New" w:cs="Courier New" w:hint="default"/>
+      </w:rPr>
+    </w:lvl>
+    <w:lvl w:ilvl="5" w:tplc="04090005" w:tentative="1">
+      <w:start w:val="1"/>
+      <w:numFmt w:val="bullet"/>
+      <w:lvlText w:val=""/>
+      <w:lvlJc w:val="left"/>
+      <w:pPr>
+        <w:ind w:left="3960" w:hanging="360"/>
+      </w:pPr>
+      <w:rPr>
+        <w:rFonts w:ascii="Wingdings" w:hAnsi="Wingdings" w:hint="default"/>
+      </w:rPr>
+    </w:lvl>
+    <w:lvl w:ilvl="6" w:tplc="04090001" w:tentative="1">
+      <w:start w:val="1"/>
+      <w:numFmt w:val="bullet"/>
+      <w:lvlText w:val=""/>
+      <w:lvlJc w:val="left"/>
+      <w:pPr>
+        <w:ind w:left="4680" w:hanging="360"/>
+      </w:pPr>
+      <w:rPr>
+        <w:rFonts w:ascii="Symbol" w:hAnsi="Symbol" w:hint="default"/>
+      </w:rPr>
+    </w:lvl>
+    <w:lvl w:ilvl="7" w:tplc="04090003" w:tentative="1">
+      <w:start w:val="1"/>
+      <w:numFmt w:val="bullet"/>
+      <w:lvlText w:val="o"/>
+      <w:lvlJc w:val="left"/>
+      <w:pPr>
+        <w:ind w:left="5400" w:hanging="360"/>
+      </w:pPr>
+      <w:rPr>
+        <w:rFonts w:ascii="Courier New" w:hAnsi="Courier New" w:cs="Courier New" w:hint="default"/>
+      </w:rPr>
+    </w:lvl>
+    <w:lvl w:ilvl="8" w:tplc="04090005" w:tentative="1">
+      <w:start w:val="1"/>
+      <w:numFmt w:val="bullet"/>
+      <w:lvlText w:val=""/>
+      <w:lvlJc w:val="left"/>
+      <w:pPr>
+        <w:ind w:left="6120" w:hanging="360"/>
+      </w:pPr>
+      <w:rPr>
+        <w:rFonts w:ascii="Wingdings" w:hAnsi="Wingdings" w:hint="default"/>
+      </w:rPr>
+    </w:lvl>
+  </w:abstractNum>
+  <w:abstractNum w:abstractNumId="1" w15:restartNumberingAfterBreak="0">
     <w:nsid w:val="24790014"/>
     <w:multiLevelType w:val="hybridMultilevel"/>
     <w:tmpl w:val="7F60F0BE"/>
@@ -6683,7 +6754,7 @@
       </w:rPr>
     </w:lvl>
   </w:abstractNum>
-  <w:abstractNum w:abstractNumId="1" w15:restartNumberingAfterBreak="0">
+  <w:abstractNum w:abstractNumId="2" w15:restartNumberingAfterBreak="0">
     <w:nsid w:val="303947E0"/>
     <w:multiLevelType w:val="hybridMultilevel"/>
     <w:tmpl w:val="2FB4997C"/>
@@ -6796,7 +6867,7 @@
       </w:rPr>
     </w:lvl>
   </w:abstractNum>
-  <w:abstractNum w:abstractNumId="2" w15:restartNumberingAfterBreak="0">
+  <w:abstractNum w:abstractNumId="3" w15:restartNumberingAfterBreak="0">
     <w:nsid w:val="3EAF7AD2"/>
     <w:multiLevelType w:val="hybridMultilevel"/>
     <w:tmpl w:val="82A8E7C6"/>
@@ -6885,7 +6956,7 @@
       </w:pPr>
     </w:lvl>
   </w:abstractNum>
-  <w:abstractNum w:abstractNumId="3" w15:restartNumberingAfterBreak="0">
+  <w:abstractNum w:abstractNumId="4" w15:restartNumberingAfterBreak="0">
     <w:nsid w:val="545344F4"/>
     <w:multiLevelType w:val="multilevel"/>
     <w:tmpl w:val="2AF8BEBC"/>
@@ -7034,7 +7105,7 @@
       </w:rPr>
     </w:lvl>
   </w:abstractNum>
-  <w:abstractNum w:abstractNumId="4" w15:restartNumberingAfterBreak="0">
+  <w:abstractNum w:abstractNumId="5" w15:restartNumberingAfterBreak="0">
     <w:nsid w:val="5F4C3A12"/>
     <w:multiLevelType w:val="hybridMultilevel"/>
     <w:tmpl w:val="E71E2F26"/>
@@ -7147,25 +7218,28 @@
     </w:lvl>
   </w:abstractNum>
   <w:num w:numId="1">
+    <w:abstractNumId w:val="4"/>
+  </w:num>
+  <w:num w:numId="2">
+    <w:abstractNumId w:val="1"/>
+  </w:num>
+  <w:num w:numId="3">
+    <w:abstractNumId w:val="5"/>
+  </w:num>
+  <w:num w:numId="4">
     <w:abstractNumId w:val="3"/>
   </w:num>
-  <w:num w:numId="2">
-    <w:abstractNumId w:val="0"/>
-  </w:num>
-  <w:num w:numId="3">
-    <w:abstractNumId w:val="4"/>
-  </w:num>
-  <w:num w:numId="4">
+  <w:num w:numId="5">
     <w:abstractNumId w:val="2"/>
   </w:num>
-  <w:num w:numId="5">
-    <w:abstractNumId w:val="1"/>
+  <w:num w:numId="6">
+    <w:abstractNumId w:val="0"/>
   </w:num>
 </w:numbering>
 </file>
 
 <file path=word/styles.xml><?xml version="1.0" encoding="utf-8"?>
-<w:styles xmlns:mc="http://schemas.openxmlformats.org/markup-compatibility/2006" xmlns:r="http://schemas.openxmlformats.org/officeDocument/2006/relationships" xmlns:w="http://schemas.openxmlformats.org/wordprocessingml/2006/main" xmlns:w14="http://schemas.microsoft.com/office/word/2010/wordml" xmlns:w15="http://schemas.microsoft.com/office/word/2012/wordml" xmlns:w16cid="http://schemas.microsoft.com/office/word/2016/wordml/cid" xmlns:w16se="http://schemas.microsoft.com/office/word/2015/wordml/symex" mc:Ignorable="w14 w15 w16se w16cid">
+<w:styles xmlns:mc="http://schemas.openxmlformats.org/markup-compatibility/2006" xmlns:r="http://schemas.openxmlformats.org/officeDocument/2006/relationships" xmlns:w="http://schemas.openxmlformats.org/wordprocessingml/2006/main" xmlns:w14="http://schemas.microsoft.com/office/word/2010/wordml" xmlns:w15="http://schemas.microsoft.com/office/word/2012/wordml" xmlns:w16cex="http://schemas.microsoft.com/office/word/2018/wordml/cex" xmlns:w16cid="http://schemas.microsoft.com/office/word/2016/wordml/cid" xmlns:w16="http://schemas.microsoft.com/office/word/2018/wordml" xmlns:w16se="http://schemas.microsoft.com/office/word/2015/wordml/symex" mc:Ignorable="w14 w15 w16se w16cid w16 w16cex">
   <w:docDefaults>
     <w:rPrDefault>
       <w:rPr>
@@ -7609,6 +7683,7 @@
   <w:style w:type="character" w:default="1" w:styleId="DefaultParagraphFont">
     <w:name w:val="Default Paragraph Font"/>
     <w:uiPriority w:val="1"/>
+    <w:semiHidden/>
     <w:unhideWhenUsed/>
   </w:style>
   <w:style w:type="table" w:default="1" w:styleId="TableNormal">
@@ -8389,7 +8464,7 @@
 </file>
 
 <file path=word/glossary/document.xml><?xml version="1.0" encoding="utf-8"?>
-<w:glossaryDocument xmlns:wpc="http://schemas.microsoft.com/office/word/2010/wordprocessingCanvas" xmlns:cx="http://schemas.microsoft.com/office/drawing/2014/chartex" xmlns:cx1="http://schemas.microsoft.com/office/drawing/2015/9/8/chartex" xmlns:cx2="http://schemas.microsoft.com/office/drawing/2015/10/21/chartex" xmlns:cx3="http://schemas.microsoft.com/office/drawing/2016/5/9/chartex" xmlns:cx4="http://schemas.microsoft.com/office/drawing/2016/5/10/chartex" xmlns:cx5="http://schemas.microsoft.com/office/drawing/2016/5/11/chartex" xmlns:cx6="http://schemas.microsoft.com/office/drawing/2016/5/12/chartex" xmlns:cx7="http://schemas.microsoft.com/office/drawing/2016/5/13/chartex" xmlns:cx8="http://schemas.microsoft.com/office/drawing/2016/5/14/chartex" xmlns:mc="http://schemas.openxmlformats.org/markup-compatibility/2006" xmlns:aink="http://schemas.microsoft.com/office/drawing/2016/ink" xmlns:am3d="http://schemas.microsoft.com/office/drawing/2017/model3d" xmlns:o="urn:schemas-microsoft-com:office:office" xmlns:r="http://schemas.openxmlformats.org/officeDocument/2006/relationships" xmlns:m="http://schemas.openxmlformats.org/officeDocument/2006/math" xmlns:v="urn:schemas-microsoft-com:vml" xmlns:wp14="http://schemas.microsoft.com/office/word/2010/wordprocessingDrawing" xmlns:wp="http://schemas.openxmlformats.org/drawingml/2006/wordprocessingDrawing" xmlns:w10="urn:schemas-microsoft-com:office:word" xmlns:w="http://schemas.openxmlformats.org/wordprocessingml/2006/main" xmlns:w14="http://schemas.microsoft.com/office/word/2010/wordml" xmlns:w15="http://schemas.microsoft.com/office/word/2012/wordml" xmlns:w16cid="http://schemas.microsoft.com/office/word/2016/wordml/cid" xmlns:w16se="http://schemas.microsoft.com/office/word/2015/wordml/symex" xmlns:wpg="http://schemas.microsoft.com/office/word/2010/wordprocessingGroup" xmlns:wpi="http://schemas.microsoft.com/office/word/2010/wordprocessingInk" xmlns:wne="http://schemas.microsoft.com/office/word/2006/wordml" xmlns:wps="http://schemas.microsoft.com/office/word/2010/wordprocessingShape" mc:Ignorable="w14 w15 w16se w16cid wp14">
+<w:glossaryDocument xmlns:wpc="http://schemas.microsoft.com/office/word/2010/wordprocessingCanvas" xmlns:cx="http://schemas.microsoft.com/office/drawing/2014/chartex" xmlns:cx1="http://schemas.microsoft.com/office/drawing/2015/9/8/chartex" xmlns:cx2="http://schemas.microsoft.com/office/drawing/2015/10/21/chartex" xmlns:cx3="http://schemas.microsoft.com/office/drawing/2016/5/9/chartex" xmlns:cx4="http://schemas.microsoft.com/office/drawing/2016/5/10/chartex" xmlns:cx5="http://schemas.microsoft.com/office/drawing/2016/5/11/chartex" xmlns:cx6="http://schemas.microsoft.com/office/drawing/2016/5/12/chartex" xmlns:cx7="http://schemas.microsoft.com/office/drawing/2016/5/13/chartex" xmlns:cx8="http://schemas.microsoft.com/office/drawing/2016/5/14/chartex" xmlns:mc="http://schemas.openxmlformats.org/markup-compatibility/2006" xmlns:aink="http://schemas.microsoft.com/office/drawing/2016/ink" xmlns:am3d="http://schemas.microsoft.com/office/drawing/2017/model3d" xmlns:o="urn:schemas-microsoft-com:office:office" xmlns:r="http://schemas.openxmlformats.org/officeDocument/2006/relationships" xmlns:m="http://schemas.openxmlformats.org/officeDocument/2006/math" xmlns:v="urn:schemas-microsoft-com:vml" xmlns:wp14="http://schemas.microsoft.com/office/word/2010/wordprocessingDrawing" xmlns:wp="http://schemas.openxmlformats.org/drawingml/2006/wordprocessingDrawing" xmlns:w10="urn:schemas-microsoft-com:office:word" xmlns:w="http://schemas.openxmlformats.org/wordprocessingml/2006/main" xmlns:w14="http://schemas.microsoft.com/office/word/2010/wordml" xmlns:w15="http://schemas.microsoft.com/office/word/2012/wordml" xmlns:w16cex="http://schemas.microsoft.com/office/word/2018/wordml/cex" xmlns:w16cid="http://schemas.microsoft.com/office/word/2016/wordml/cid" xmlns:w16="http://schemas.microsoft.com/office/word/2018/wordml" xmlns:w16se="http://schemas.microsoft.com/office/word/2015/wordml/symex" xmlns:wpg="http://schemas.microsoft.com/office/word/2010/wordprocessingGroup" xmlns:wpi="http://schemas.microsoft.com/office/word/2010/wordprocessingInk" xmlns:wne="http://schemas.microsoft.com/office/word/2006/wordml" xmlns:wps="http://schemas.microsoft.com/office/word/2010/wordprocessingShape" mc:Ignorable="w14 w15 w16se w16cid w16 w16cex wp14">
   <w:docParts>
     <w:docPart>
       <w:docPartPr>
@@ -8425,7 +8500,14 @@
 </file>
 
 <file path=word/glossary/fontTable.xml><?xml version="1.0" encoding="utf-8"?>
-<w:fonts xmlns:mc="http://schemas.openxmlformats.org/markup-compatibility/2006" xmlns:r="http://schemas.openxmlformats.org/officeDocument/2006/relationships" xmlns:w="http://schemas.openxmlformats.org/wordprocessingml/2006/main" xmlns:w14="http://schemas.microsoft.com/office/word/2010/wordml" xmlns:w15="http://schemas.microsoft.com/office/word/2012/wordml" xmlns:w16cid="http://schemas.microsoft.com/office/word/2016/wordml/cid" xmlns:w16se="http://schemas.microsoft.com/office/word/2015/wordml/symex" mc:Ignorable="w14 w15 w16se w16cid">
+<w:fonts xmlns:mc="http://schemas.openxmlformats.org/markup-compatibility/2006" xmlns:r="http://schemas.openxmlformats.org/officeDocument/2006/relationships" xmlns:w="http://schemas.openxmlformats.org/wordprocessingml/2006/main" xmlns:w14="http://schemas.microsoft.com/office/word/2010/wordml" xmlns:w15="http://schemas.microsoft.com/office/word/2012/wordml" xmlns:w16cex="http://schemas.microsoft.com/office/word/2018/wordml/cex" xmlns:w16cid="http://schemas.microsoft.com/office/word/2016/wordml/cid" xmlns:w16="http://schemas.microsoft.com/office/word/2018/wordml" xmlns:w16se="http://schemas.microsoft.com/office/word/2015/wordml/symex" mc:Ignorable="w14 w15 w16se w16cid w16 w16cex">
+  <w:font w:name="Symbol">
+    <w:panose1 w:val="05050102010706020507"/>
+    <w:charset w:val="02"/>
+    <w:family w:val="roman"/>
+    <w:pitch w:val="variable"/>
+    <w:sig w:usb0="00000000" w:usb1="10000000" w:usb2="00000000" w:usb3="00000000" w:csb0="80000000" w:csb1="00000000"/>
+  </w:font>
   <w:font w:name="Times New Roman">
     <w:panose1 w:val="02020603050405020304"/>
     <w:charset w:val="00"/>
@@ -8444,13 +8526,6 @@
     <w:panose1 w:val="05000000000000000000"/>
     <w:charset w:val="02"/>
     <w:family w:val="auto"/>
-    <w:pitch w:val="variable"/>
-    <w:sig w:usb0="00000000" w:usb1="10000000" w:usb2="00000000" w:usb3="00000000" w:csb0="80000000" w:csb1="00000000"/>
-  </w:font>
-  <w:font w:name="Symbol">
-    <w:panose1 w:val="05050102010706020507"/>
-    <w:charset w:val="02"/>
-    <w:family w:val="roman"/>
     <w:pitch w:val="variable"/>
     <w:sig w:usb0="00000000" w:usb1="10000000" w:usb2="00000000" w:usb3="00000000" w:csb0="80000000" w:csb1="00000000"/>
   </w:font>
@@ -8479,7 +8554,7 @@
 </file>
 
 <file path=word/glossary/settings.xml><?xml version="1.0" encoding="utf-8"?>
-<w:settings xmlns:mc="http://schemas.openxmlformats.org/markup-compatibility/2006" xmlns:o="urn:schemas-microsoft-com:office:office" xmlns:r="http://schemas.openxmlformats.org/officeDocument/2006/relationships" xmlns:m="http://schemas.openxmlformats.org/officeDocument/2006/math" xmlns:v="urn:schemas-microsoft-com:vml" xmlns:w10="urn:schemas-microsoft-com:office:word" xmlns:w="http://schemas.openxmlformats.org/wordprocessingml/2006/main" xmlns:w14="http://schemas.microsoft.com/office/word/2010/wordml" xmlns:w15="http://schemas.microsoft.com/office/word/2012/wordml" xmlns:w16cid="http://schemas.microsoft.com/office/word/2016/wordml/cid" xmlns:w16se="http://schemas.microsoft.com/office/word/2015/wordml/symex" xmlns:sl="http://schemas.openxmlformats.org/schemaLibrary/2006/main" mc:Ignorable="w14 w15 w16se w16cid">
+<w:settings xmlns:mc="http://schemas.openxmlformats.org/markup-compatibility/2006" xmlns:o="urn:schemas-microsoft-com:office:office" xmlns:r="http://schemas.openxmlformats.org/officeDocument/2006/relationships" xmlns:m="http://schemas.openxmlformats.org/officeDocument/2006/math" xmlns:v="urn:schemas-microsoft-com:vml" xmlns:w10="urn:schemas-microsoft-com:office:word" xmlns:w="http://schemas.openxmlformats.org/wordprocessingml/2006/main" xmlns:w14="http://schemas.microsoft.com/office/word/2010/wordml" xmlns:w15="http://schemas.microsoft.com/office/word/2012/wordml" xmlns:w16cex="http://schemas.microsoft.com/office/word/2018/wordml/cex" xmlns:w16cid="http://schemas.microsoft.com/office/word/2016/wordml/cid" xmlns:w16="http://schemas.microsoft.com/office/word/2018/wordml" xmlns:w16se="http://schemas.microsoft.com/office/word/2015/wordml/symex" xmlns:sl="http://schemas.openxmlformats.org/schemaLibrary/2006/main" mc:Ignorable="w14 w15 w16se w16cid w16 w16cex">
   <w:view w:val="normal"/>
   <w:revisionView w:comments="0"/>
   <w:defaultTabStop w:val="720"/>
@@ -8519,7 +8594,7 @@
 </file>
 
 <file path=word/glossary/styles.xml><?xml version="1.0" encoding="utf-8"?>
-<w:styles xmlns:mc="http://schemas.openxmlformats.org/markup-compatibility/2006" xmlns:r="http://schemas.openxmlformats.org/officeDocument/2006/relationships" xmlns:w="http://schemas.openxmlformats.org/wordprocessingml/2006/main" xmlns:w14="http://schemas.microsoft.com/office/word/2010/wordml" xmlns:w15="http://schemas.microsoft.com/office/word/2012/wordml" xmlns:w16cid="http://schemas.microsoft.com/office/word/2016/wordml/cid" xmlns:w16se="http://schemas.microsoft.com/office/word/2015/wordml/symex" mc:Ignorable="w14 w15 w16se w16cid">
+<w:styles xmlns:mc="http://schemas.openxmlformats.org/markup-compatibility/2006" xmlns:r="http://schemas.openxmlformats.org/officeDocument/2006/relationships" xmlns:w="http://schemas.openxmlformats.org/wordprocessingml/2006/main" xmlns:w14="http://schemas.microsoft.com/office/word/2010/wordml" xmlns:w15="http://schemas.microsoft.com/office/word/2012/wordml" xmlns:w16cex="http://schemas.microsoft.com/office/word/2018/wordml/cex" xmlns:w16cid="http://schemas.microsoft.com/office/word/2016/wordml/cid" xmlns:w16="http://schemas.microsoft.com/office/word/2018/wordml" xmlns:w16se="http://schemas.microsoft.com/office/word/2015/wordml/symex" mc:Ignorable="w14 w15 w16se w16cid w16 w16cex">
   <w:docDefaults>
     <w:rPrDefault>
       <w:rPr>
@@ -8958,15 +9033,11 @@
     <w:name w:val="59417864E48A4385BAA7145B59086F31"/>
     <w:rsid w:val="003477CC"/>
   </w:style>
-  <w:style w:type="paragraph" w:customStyle="1" w:styleId="53AE4642672B40F488B6B9BA5FC5257E">
-    <w:name w:val="53AE4642672B40F488B6B9BA5FC5257E"/>
-    <w:rsid w:val="003477CC"/>
-  </w:style>
 </w:styles>
 </file>
 
 <file path=word/glossary/webSettings.xml><?xml version="1.0" encoding="utf-8"?>
-<w:webSettings xmlns:mc="http://schemas.openxmlformats.org/markup-compatibility/2006" xmlns:r="http://schemas.openxmlformats.org/officeDocument/2006/relationships" xmlns:w="http://schemas.openxmlformats.org/wordprocessingml/2006/main" xmlns:w14="http://schemas.microsoft.com/office/word/2010/wordml" xmlns:w15="http://schemas.microsoft.com/office/word/2012/wordml" xmlns:w16cid="http://schemas.microsoft.com/office/word/2016/wordml/cid" xmlns:w16se="http://schemas.microsoft.com/office/word/2015/wordml/symex" mc:Ignorable="w14 w15 w16se w16cid">
+<w:webSettings xmlns:mc="http://schemas.openxmlformats.org/markup-compatibility/2006" xmlns:r="http://schemas.openxmlformats.org/officeDocument/2006/relationships" xmlns:w="http://schemas.openxmlformats.org/wordprocessingml/2006/main" xmlns:w14="http://schemas.microsoft.com/office/word/2010/wordml" xmlns:w15="http://schemas.microsoft.com/office/word/2012/wordml" xmlns:w16cex="http://schemas.microsoft.com/office/word/2018/wordml/cex" xmlns:w16cid="http://schemas.microsoft.com/office/word/2016/wordml/cid" xmlns:w16="http://schemas.microsoft.com/office/word/2018/wordml" xmlns:w16se="http://schemas.microsoft.com/office/word/2015/wordml/symex" mc:Ignorable="w14 w15 w16se w16cid w16 w16cex">
   <w:optimizeForBrowser/>
   <w:allowPNG/>
 </w:webSettings>

</xml_diff>